<commit_message>
improved comments, finished report
</commit_message>
<xml_diff>
--- a/Machine Learning Coursework Report.docx
+++ b/Machine Learning Coursework Report.docx
@@ -184,14 +184,27 @@
                                 <w:r>
                                   <w:t xml:space="preserve">Figure </w:t>
                                 </w:r>
-                                <w:fldSimple w:instr=" SEQ Figure \* ARABIC ">
-                                  <w:r>
-                                    <w:rPr>
-                                      <w:noProof/>
-                                    </w:rPr>
-                                    <w:t>2</w:t>
-                                  </w:r>
-                                </w:fldSimple>
+                                <w:r>
+                                  <w:fldChar w:fldCharType="begin"/>
+                                </w:r>
+                                <w:r>
+                                  <w:instrText xml:space="preserve"> SEQ Figure \* ARABIC </w:instrText>
+                                </w:r>
+                                <w:r>
+                                  <w:fldChar w:fldCharType="separate"/>
+                                </w:r>
+                                <w:r>
+                                  <w:rPr>
+                                    <w:noProof/>
+                                  </w:rPr>
+                                  <w:t>2</w:t>
+                                </w:r>
+                                <w:r>
+                                  <w:rPr>
+                                    <w:noProof/>
+                                  </w:rPr>
+                                  <w:fldChar w:fldCharType="end"/>
+                                </w:r>
                                 <w:r>
                                   <w:t xml:space="preserve"> Original K-Means Clusters</w:t>
                                 </w:r>
@@ -284,14 +297,9 @@
                                 <w:r>
                                   <w:t xml:space="preserve">Figure </w:t>
                                 </w:r>
-                                <w:fldSimple w:instr=" SEQ Figure \* ARABIC ">
-                                  <w:r>
-                                    <w:rPr>
-                                      <w:noProof/>
-                                    </w:rPr>
-                                    <w:t>2</w:t>
-                                  </w:r>
-                                </w:fldSimple>
+                                <w:r>
+                                  <w:t>3</w:t>
+                                </w:r>
                                 <w:r>
                                   <w:t xml:space="preserve"> GMM Clusters after EM algorithm</w:t>
                                 </w:r>
@@ -358,14 +366,27 @@
                           <w:r>
                             <w:t xml:space="preserve">Figure </w:t>
                           </w:r>
-                          <w:fldSimple w:instr=" SEQ Figure \* ARABIC ">
-                            <w:r>
-                              <w:rPr>
-                                <w:noProof/>
-                              </w:rPr>
-                              <w:t>2</w:t>
-                            </w:r>
-                          </w:fldSimple>
+                          <w:r>
+                            <w:fldChar w:fldCharType="begin"/>
+                          </w:r>
+                          <w:r>
+                            <w:instrText xml:space="preserve"> SEQ Figure \* ARABIC </w:instrText>
+                          </w:r>
+                          <w:r>
+                            <w:fldChar w:fldCharType="separate"/>
+                          </w:r>
+                          <w:r>
+                            <w:rPr>
+                              <w:noProof/>
+                            </w:rPr>
+                            <w:t>2</w:t>
+                          </w:r>
+                          <w:r>
+                            <w:rPr>
+                              <w:noProof/>
+                            </w:rPr>
+                            <w:fldChar w:fldCharType="end"/>
+                          </w:r>
                           <w:r>
                             <w:t xml:space="preserve"> Original K-Means Clusters</w:t>
                           </w:r>
@@ -391,14 +412,9 @@
                           <w:r>
                             <w:t xml:space="preserve">Figure </w:t>
                           </w:r>
-                          <w:fldSimple w:instr=" SEQ Figure \* ARABIC ">
-                            <w:r>
-                              <w:rPr>
-                                <w:noProof/>
-                              </w:rPr>
-                              <w:t>2</w:t>
-                            </w:r>
-                          </w:fldSimple>
+                          <w:r>
+                            <w:t>3</w:t>
+                          </w:r>
                           <w:r>
                             <w:t xml:space="preserve"> GMM Clusters after EM algorithm</w:t>
                           </w:r>
@@ -416,14 +432,9 @@
       <w:r>
         <w:t xml:space="preserve">Figure </w:t>
       </w:r>
-      <w:fldSimple w:instr=" SEQ Figure \* ARABIC ">
-        <w:r>
-          <w:rPr>
-            <w:noProof/>
-          </w:rPr>
-          <w:t>3</w:t>
-        </w:r>
-      </w:fldSimple>
+      <w:r>
+        <w:t>1</w:t>
+      </w:r>
       <w:r>
         <w:t xml:space="preserve"> Flower Dataset </w:t>
       </w:r>
@@ -435,11 +446,19 @@
       <w:r>
         <w:t xml:space="preserve">The original cluster centres were calculated with </w:t>
       </w:r>
+      <w:proofErr w:type="gramStart"/>
       <w:r>
         <w:rPr>
           <w:rFonts w:ascii="Courier New" w:hAnsi="Courier New" w:cs="Courier New"/>
         </w:rPr>
-        <w:t>sklearn.clusters.KMeans</w:t>
+        <w:t>sklearn.clusters</w:t>
+      </w:r>
+      <w:proofErr w:type="gramEnd"/>
+      <w:r>
+        <w:rPr>
+          <w:rFonts w:ascii="Courier New" w:hAnsi="Courier New" w:cs="Courier New"/>
+        </w:rPr>
+        <w:t>.KMeans</w:t>
       </w:r>
       <w:r>
         <w:t>, then the starting theta values specified as follows:</w:t>
@@ -457,6 +476,7 @@
           <w:lang w:eastAsia="en-GB"/>
         </w:rPr>
       </w:pPr>
+      <w:proofErr w:type="gramStart"/>
       <w:r>
         <w:rPr>
           <w:rFonts w:ascii="Consolas" w:eastAsia="Times New Roman" w:hAnsi="Consolas" w:cs="Times New Roman"/>
@@ -475,7 +495,18 @@
           <w:szCs w:val="21"/>
           <w:lang w:eastAsia="en-GB"/>
         </w:rPr>
-        <w:t>.theta.append([Cluster(</w:t>
+        <w:t>.theta</w:t>
+      </w:r>
+      <w:proofErr w:type="gramEnd"/>
+      <w:r>
+        <w:rPr>
+          <w:rFonts w:ascii="Consolas" w:eastAsia="Times New Roman" w:hAnsi="Consolas" w:cs="Times New Roman"/>
+          <w:color w:val="383A42"/>
+          <w:sz w:val="21"/>
+          <w:szCs w:val="21"/>
+          <w:lang w:eastAsia="en-GB"/>
+        </w:rPr>
+        <w:t>.append([Cluster(</w:t>
       </w:r>
       <w:r>
         <w:rPr>
@@ -660,6 +691,7 @@
         </w:rPr>
         <w:t xml:space="preserve"> </w:t>
       </w:r>
+      <w:proofErr w:type="gramStart"/>
       <w:r>
         <w:rPr>
           <w:rFonts w:ascii="Consolas" w:eastAsia="Times New Roman" w:hAnsi="Consolas" w:cs="Times New Roman"/>
@@ -678,7 +710,18 @@
           <w:szCs w:val="21"/>
           <w:lang w:eastAsia="en-GB"/>
         </w:rPr>
-        <w:t>.kmeans.cluster_centers_])</w:t>
+        <w:t>.kmeans</w:t>
+      </w:r>
+      <w:proofErr w:type="gramEnd"/>
+      <w:r>
+        <w:rPr>
+          <w:rFonts w:ascii="Consolas" w:eastAsia="Times New Roman" w:hAnsi="Consolas" w:cs="Times New Roman"/>
+          <w:color w:val="383A42"/>
+          <w:sz w:val="21"/>
+          <w:szCs w:val="21"/>
+          <w:lang w:eastAsia="en-GB"/>
+        </w:rPr>
+        <w:t>.cluster_centers_])</w:t>
       </w:r>
     </w:p>
     <w:p>
@@ -724,10 +767,10 @@
         <mc:AlternateContent>
           <mc:Choice Requires="wpg">
             <w:drawing>
-              <wp:anchor distT="0" distB="0" distL="114300" distR="114300" simplePos="0" relativeHeight="251669504" behindDoc="0" locked="0" layoutInCell="1" allowOverlap="1" wp14:anchorId="00BD6ADE" wp14:editId="66961F36">
+              <wp:anchor distT="0" distB="0" distL="114300" distR="114300" simplePos="0" relativeHeight="251669504" behindDoc="0" locked="0" layoutInCell="1" allowOverlap="1" wp14:anchorId="00BD6ADE" wp14:editId="38F0FB87">
                 <wp:simplePos x="0" y="0"/>
                 <wp:positionH relativeFrom="margin">
-                  <wp:align>center</wp:align>
+                  <wp:posOffset>-1270</wp:posOffset>
                 </wp:positionH>
                 <wp:positionV relativeFrom="paragraph">
                   <wp:posOffset>423</wp:posOffset>
@@ -808,16 +851,37 @@
                               <w:r>
                                 <w:t xml:space="preserve">Figure </w:t>
                               </w:r>
-                              <w:fldSimple w:instr=" SEQ Figure \* ARABIC ">
-                                <w:r>
-                                  <w:rPr>
-                                    <w:noProof/>
-                                  </w:rPr>
-                                  <w:t>4</w:t>
-                                </w:r>
-                              </w:fldSimple>
                               <w:r>
-                                <w:t xml:space="preserve"> differing cluster assignments                           [www</w:t>
+                                <w:fldChar w:fldCharType="begin"/>
+                              </w:r>
+                              <w:r>
+                                <w:instrText xml:space="preserve"> SEQ Figure \* ARABIC </w:instrText>
+                              </w:r>
+                              <w:r>
+                                <w:fldChar w:fldCharType="separate"/>
+                              </w:r>
+                              <w:r>
+                                <w:rPr>
+                                  <w:noProof/>
+                                </w:rPr>
+                                <w:t>4</w:t>
+                              </w:r>
+                              <w:r>
+                                <w:rPr>
+                                  <w:noProof/>
+                                </w:rPr>
+                                <w:fldChar w:fldCharType="end"/>
+                              </w:r>
+                              <w:r>
+                                <w:t xml:space="preserve"> differing cluster assignments                        </w:t>
+                              </w:r>
+                              <w:proofErr w:type="gramStart"/>
+                              <w:r>
+                                <w:t xml:space="preserve">   [</w:t>
+                              </w:r>
+                              <w:proofErr w:type="gramEnd"/>
+                              <w:r>
+                                <w:t>www</w:t>
                               </w:r>
                               <w:r>
                                 <w:t>.mghassany.com/MLcourse/gaussian-mixture-models-em.html</w:t>
@@ -849,7 +913,7 @@
           </mc:Choice>
           <mc:Fallback>
             <w:pict>
-              <v:group w14:anchorId="00BD6ADE" id="Group 14" o:spid="_x0000_s1033" style="position:absolute;margin-left:0;margin-top:.05pt;width:451.3pt;height:182.7pt;z-index:251669504;mso-position-horizontal:center;mso-position-horizontal-relative:margin;mso-width-relative:margin;mso-height-relative:margin" coordorigin=",2458" coordsize="57315,23235" o:gfxdata="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">
+              <v:group w14:anchorId="00BD6ADE" id="Group 14" o:spid="_x0000_s1033" style="position:absolute;margin-left:-.1pt;margin-top:.05pt;width:451.3pt;height:182.7pt;z-index:251669504;mso-position-horizontal-relative:margin;mso-width-relative:margin;mso-height-relative:margin" coordorigin=",2458" coordsize="57315,23235" o:gfxdata="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">
                 <v:shape id="Picture 12" o:spid="_x0000_s1034" type="#_x0000_t75" alt="A screenshot of a computer&#10;&#10;Description automatically generated with low confidence" style="position:absolute;top:2458;width:57315;height:20681;visibility:visible;mso-wrap-style:square" o:gfxdata="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">
                   <v:imagedata r:id="rId11" o:title="A screenshot of a computer&#10;&#10;Description automatically generated with low confidence" croptop="6963f"/>
                 </v:shape>
@@ -863,16 +927,37 @@
                         <w:r>
                           <w:t xml:space="preserve">Figure </w:t>
                         </w:r>
-                        <w:fldSimple w:instr=" SEQ Figure \* ARABIC ">
-                          <w:r>
-                            <w:rPr>
-                              <w:noProof/>
-                            </w:rPr>
-                            <w:t>4</w:t>
-                          </w:r>
-                        </w:fldSimple>
                         <w:r>
-                          <w:t xml:space="preserve"> differing cluster assignments                           [www</w:t>
+                          <w:fldChar w:fldCharType="begin"/>
+                        </w:r>
+                        <w:r>
+                          <w:instrText xml:space="preserve"> SEQ Figure \* ARABIC </w:instrText>
+                        </w:r>
+                        <w:r>
+                          <w:fldChar w:fldCharType="separate"/>
+                        </w:r>
+                        <w:r>
+                          <w:rPr>
+                            <w:noProof/>
+                          </w:rPr>
+                          <w:t>4</w:t>
+                        </w:r>
+                        <w:r>
+                          <w:rPr>
+                            <w:noProof/>
+                          </w:rPr>
+                          <w:fldChar w:fldCharType="end"/>
+                        </w:r>
+                        <w:r>
+                          <w:t xml:space="preserve"> differing cluster assignments                        </w:t>
+                        </w:r>
+                        <w:proofErr w:type="gramStart"/>
+                        <w:r>
+                          <w:t xml:space="preserve">   [</w:t>
+                        </w:r>
+                        <w:proofErr w:type="gramEnd"/>
+                        <w:r>
+                          <w:t>www</w:t>
                         </w:r>
                         <w:r>
                           <w:t>.mghassany.com/MLcourse/gaussian-mixture-models-em.html</w:t>
@@ -890,6 +975,14 @@
           </mc:Fallback>
         </mc:AlternateContent>
       </w:r>
+      <w:r>
+        <w:t>The EM-algorithm is more flexible than K-Means, and so often has higher accuracy compared to the ground truth</w:t>
+      </w:r>
+      <w:r>
+        <w:t>, but this is only as long as the data can be modelled by a gaussian distribution. If this is not the case, then the fundamental assumption of the EM-Algorithm is wrong, and so it may not produce the best results.</w:t>
+      </w:r>
+    </w:p>
+    <w:p>
       <w:r>
         <w:t>Despite the advantages of the EM-algorithm over K-Means, it still doesn’t provide an optimal solution. As it is an unsupervised learning approach, it doesn’t have access the underlying ground truth values, and so outliers can often be misclassified</w:t>
       </w:r>
@@ -994,14 +1087,27 @@
                               <w:r>
                                 <w:t xml:space="preserve">Figure </w:t>
                               </w:r>
-                              <w:fldSimple w:instr=" SEQ Figure \* ARABIC ">
-                                <w:r>
-                                  <w:rPr>
-                                    <w:noProof/>
-                                  </w:rPr>
-                                  <w:t>5</w:t>
-                                </w:r>
-                              </w:fldSimple>
+                              <w:r>
+                                <w:fldChar w:fldCharType="begin"/>
+                              </w:r>
+                              <w:r>
+                                <w:instrText xml:space="preserve"> SEQ Figure \* ARABIC </w:instrText>
+                              </w:r>
+                              <w:r>
+                                <w:fldChar w:fldCharType="separate"/>
+                              </w:r>
+                              <w:r>
+                                <w:rPr>
+                                  <w:noProof/>
+                                </w:rPr>
+                                <w:t>5</w:t>
+                              </w:r>
+                              <w:r>
+                                <w:rPr>
+                                  <w:noProof/>
+                                </w:rPr>
+                                <w:fldChar w:fldCharType="end"/>
+                              </w:r>
                               <w:r>
                                 <w:t xml:space="preserve"> Accuracy of Final Clusters</w:t>
                               </w:r>
@@ -1040,14 +1146,27 @@
                         <w:r>
                           <w:t xml:space="preserve">Figure </w:t>
                         </w:r>
-                        <w:fldSimple w:instr=" SEQ Figure \* ARABIC ">
-                          <w:r>
-                            <w:rPr>
-                              <w:noProof/>
-                            </w:rPr>
-                            <w:t>5</w:t>
-                          </w:r>
-                        </w:fldSimple>
+                        <w:r>
+                          <w:fldChar w:fldCharType="begin"/>
+                        </w:r>
+                        <w:r>
+                          <w:instrText xml:space="preserve"> SEQ Figure \* ARABIC </w:instrText>
+                        </w:r>
+                        <w:r>
+                          <w:fldChar w:fldCharType="separate"/>
+                        </w:r>
+                        <w:r>
+                          <w:rPr>
+                            <w:noProof/>
+                          </w:rPr>
+                          <w:t>5</w:t>
+                        </w:r>
+                        <w:r>
+                          <w:rPr>
+                            <w:noProof/>
+                          </w:rPr>
+                          <w:fldChar w:fldCharType="end"/>
+                        </w:r>
                         <w:r>
                           <w:t xml:space="preserve"> Accuracy of Final Clusters</w:t>
                         </w:r>
@@ -1193,6 +1312,7 @@
           <w:id w:val="1294328442"/>
           <w:citation/>
         </w:sdtPr>
+        <w:sdtEndPr/>
         <w:sdtContent>
           <w:r>
             <w:rPr>
@@ -1235,6 +1355,7 @@
           <w:id w:val="1320078168"/>
           <w:citation/>
         </w:sdtPr>
+        <w:sdtEndPr/>
         <w:sdtContent>
           <w:r>
             <w:rPr>
@@ -1290,6 +1411,7 @@
           <w:id w:val="-1614974229"/>
           <w:citation/>
         </w:sdtPr>
+        <w:sdtEndPr/>
         <w:sdtContent>
           <w:r>
             <w:rPr>
@@ -1338,6 +1460,7 @@
           <w:id w:val="522599937"/>
           <w:citation/>
         </w:sdtPr>
+        <w:sdtEndPr/>
         <w:sdtContent>
           <w:r>
             <w:rPr>
@@ -1615,6 +1738,7 @@
         </w:rPr>
         <w:t xml:space="preserve"> </w:t>
       </w:r>
+      <w:proofErr w:type="gramStart"/>
       <w:r>
         <w:rPr>
           <w:rFonts w:ascii="Consolas" w:eastAsia="Times New Roman" w:hAnsi="Consolas" w:cs="Times New Roman"/>
@@ -1633,7 +1757,18 @@
           <w:szCs w:val="21"/>
           <w:lang w:eastAsia="en-GB"/>
         </w:rPr>
-        <w:t>(oldCentroids, newCentroids)]</w:t>
+        <w:t>(</w:t>
+      </w:r>
+      <w:proofErr w:type="gramEnd"/>
+      <w:r>
+        <w:rPr>
+          <w:rFonts w:ascii="Consolas" w:eastAsia="Times New Roman" w:hAnsi="Consolas" w:cs="Times New Roman"/>
+          <w:color w:val="383A42"/>
+          <w:sz w:val="21"/>
+          <w:szCs w:val="21"/>
+          <w:lang w:eastAsia="en-GB"/>
+        </w:rPr>
+        <w:t>oldCentroids, newCentroids)]</w:t>
       </w:r>
     </w:p>
     <w:p>
@@ -1678,15 +1813,27 @@
         </w:rPr>
         <w:t>([</w:t>
       </w:r>
-      <w:r>
-        <w:rPr>
-          <w:rFonts w:ascii="Consolas" w:eastAsia="Times New Roman" w:hAnsi="Consolas" w:cs="Times New Roman"/>
-          <w:color w:val="383A42"/>
-          <w:sz w:val="21"/>
-          <w:szCs w:val="21"/>
-          <w:lang w:eastAsia="en-GB"/>
-        </w:rPr>
-        <w:t>np.linalg.norm</w:t>
+      <w:proofErr w:type="gramStart"/>
+      <w:r>
+        <w:rPr>
+          <w:rFonts w:ascii="Consolas" w:eastAsia="Times New Roman" w:hAnsi="Consolas" w:cs="Times New Roman"/>
+          <w:color w:val="383A42"/>
+          <w:sz w:val="21"/>
+          <w:szCs w:val="21"/>
+          <w:lang w:eastAsia="en-GB"/>
+        </w:rPr>
+        <w:t>np.linalg</w:t>
+      </w:r>
+      <w:proofErr w:type="gramEnd"/>
+      <w:r>
+        <w:rPr>
+          <w:rFonts w:ascii="Consolas" w:eastAsia="Times New Roman" w:hAnsi="Consolas" w:cs="Times New Roman"/>
+          <w:color w:val="383A42"/>
+          <w:sz w:val="21"/>
+          <w:szCs w:val="21"/>
+          <w:lang w:eastAsia="en-GB"/>
+        </w:rPr>
+        <w:t>.norm</w:t>
       </w:r>
       <w:r>
         <w:rPr>
@@ -1867,6 +2014,7 @@
           <w:id w:val="1078334638"/>
           <w:citation/>
         </w:sdtPr>
+        <w:sdtEndPr/>
         <w:sdtContent>
           <w:r>
             <w:rPr>
@@ -1933,6 +2081,7 @@
           <w:id w:val="1753392779"/>
           <w:citation/>
         </w:sdtPr>
+        <w:sdtEndPr/>
         <w:sdtContent>
           <w:r>
             <w:rPr>
@@ -1973,6 +2122,342 @@
         </w:rPr>
         <w:t>, and so I believe this is an acceptable point to assume convergence.</w:t>
       </w:r>
+    </w:p>
+    <w:sdt>
+      <w:sdtPr>
+        <w:id w:val="-158002324"/>
+        <w:docPartObj>
+          <w:docPartGallery w:val="Bibliographies"/>
+          <w:docPartUnique/>
+        </w:docPartObj>
+      </w:sdtPr>
+      <w:sdtEndPr>
+        <w:rPr>
+          <w:rFonts w:asciiTheme="minorHAnsi" w:eastAsiaTheme="minorHAnsi" w:hAnsiTheme="minorHAnsi" w:cstheme="minorBidi"/>
+          <w:color w:val="auto"/>
+          <w:sz w:val="22"/>
+          <w:szCs w:val="22"/>
+        </w:rPr>
+      </w:sdtEndPr>
+      <w:sdtContent>
+        <w:p>
+          <w:pPr>
+            <w:pStyle w:val="Heading1"/>
+          </w:pPr>
+          <w:r>
+            <w:t>References</w:t>
+          </w:r>
+        </w:p>
+        <w:sdt>
+          <w:sdtPr>
+            <w:id w:val="-573587230"/>
+            <w:bibliography/>
+          </w:sdtPr>
+          <w:sdtContent>
+            <w:p>
+              <w:pPr>
+                <w:rPr>
+                  <w:noProof/>
+                </w:rPr>
+              </w:pPr>
+              <w:r>
+                <w:fldChar w:fldCharType="begin"/>
+              </w:r>
+              <w:r>
+                <w:instrText xml:space="preserve"> BIBLIOGRAPHY </w:instrText>
+              </w:r>
+              <w:r>
+                <w:fldChar w:fldCharType="separate"/>
+              </w:r>
+            </w:p>
+            <w:tbl>
+              <w:tblPr>
+                <w:tblW w:w="5000" w:type="pct"/>
+                <w:tblCellSpacing w:w="15" w:type="dxa"/>
+                <w:tblCellMar>
+                  <w:top w:w="15" w:type="dxa"/>
+                  <w:left w:w="15" w:type="dxa"/>
+                  <w:bottom w:w="15" w:type="dxa"/>
+                  <w:right w:w="15" w:type="dxa"/>
+                </w:tblCellMar>
+                <w:tblLook w:val="04A0" w:firstRow="1" w:lastRow="0" w:firstColumn="1" w:lastColumn="0" w:noHBand="0" w:noVBand="1"/>
+              </w:tblPr>
+              <w:tblGrid>
+                <w:gridCol w:w="322"/>
+                <w:gridCol w:w="8704"/>
+              </w:tblGrid>
+              <w:tr>
+                <w:trPr>
+                  <w:divId w:val="1195267189"/>
+                  <w:tblCellSpacing w:w="15" w:type="dxa"/>
+                </w:trPr>
+                <w:tc>
+                  <w:tcPr>
+                    <w:tcW w:w="50" w:type="pct"/>
+                    <w:hideMark/>
+                  </w:tcPr>
+                  <w:p>
+                    <w:pPr>
+                      <w:pStyle w:val="Bibliography"/>
+                      <w:rPr>
+                        <w:noProof/>
+                        <w:sz w:val="24"/>
+                        <w:szCs w:val="24"/>
+                      </w:rPr>
+                    </w:pPr>
+                    <w:r>
+                      <w:rPr>
+                        <w:noProof/>
+                      </w:rPr>
+                      <w:t xml:space="preserve">[1] </w:t>
+                    </w:r>
+                  </w:p>
+                </w:tc>
+                <w:tc>
+                  <w:tcPr>
+                    <w:tcW w:w="0" w:type="auto"/>
+                    <w:hideMark/>
+                  </w:tcPr>
+                  <w:p>
+                    <w:pPr>
+                      <w:pStyle w:val="Bibliography"/>
+                      <w:rPr>
+                        <w:noProof/>
+                      </w:rPr>
+                    </w:pPr>
+                    <w:r>
+                      <w:rPr>
+                        <w:noProof/>
+                      </w:rPr>
+                      <w:t xml:space="preserve">T. B. M. C. J. R. a. P. J. Gilland D.R, “An Evaluation of Maximum Likelihood-Expectation Maximization Reconstruction for SPECT by ROC Analysis,” </w:t>
+                    </w:r>
+                    <w:r>
+                      <w:rPr>
+                        <w:i/>
+                        <w:iCs/>
+                        <w:noProof/>
+                      </w:rPr>
+                      <w:t xml:space="preserve">The Journal of Nuclear Medicine, </w:t>
+                    </w:r>
+                    <w:r>
+                      <w:rPr>
+                        <w:noProof/>
+                      </w:rPr>
+                      <w:t xml:space="preserve">vol. 33, pp. 451-457, 1992. </w:t>
+                    </w:r>
+                  </w:p>
+                </w:tc>
+              </w:tr>
+              <w:tr>
+                <w:trPr>
+                  <w:divId w:val="1195267189"/>
+                  <w:tblCellSpacing w:w="15" w:type="dxa"/>
+                </w:trPr>
+                <w:tc>
+                  <w:tcPr>
+                    <w:tcW w:w="50" w:type="pct"/>
+                    <w:hideMark/>
+                  </w:tcPr>
+                  <w:p>
+                    <w:pPr>
+                      <w:pStyle w:val="Bibliography"/>
+                      <w:rPr>
+                        <w:noProof/>
+                      </w:rPr>
+                    </w:pPr>
+                    <w:r>
+                      <w:rPr>
+                        <w:noProof/>
+                      </w:rPr>
+                      <w:t xml:space="preserve">[2] </w:t>
+                    </w:r>
+                  </w:p>
+                </w:tc>
+                <w:tc>
+                  <w:tcPr>
+                    <w:tcW w:w="0" w:type="auto"/>
+                    <w:hideMark/>
+                  </w:tcPr>
+                  <w:p>
+                    <w:pPr>
+                      <w:pStyle w:val="Bibliography"/>
+                      <w:rPr>
+                        <w:noProof/>
+                      </w:rPr>
+                    </w:pPr>
+                    <w:r>
+                      <w:rPr>
+                        <w:noProof/>
+                      </w:rPr>
+                      <w:t xml:space="preserve">F. J. a. J. I. Permuter H, “A study of Gaussian mixture models of colour and texture features for image classification and segmentation,” </w:t>
+                    </w:r>
+                    <w:r>
+                      <w:rPr>
+                        <w:i/>
+                        <w:iCs/>
+                        <w:noProof/>
+                      </w:rPr>
+                      <w:t xml:space="preserve">Pattern Recognition, </w:t>
+                    </w:r>
+                    <w:r>
+                      <w:rPr>
+                        <w:noProof/>
+                      </w:rPr>
+                      <w:t xml:space="preserve">vol. 36, pp. 695-706, 2006. </w:t>
+                    </w:r>
+                  </w:p>
+                </w:tc>
+              </w:tr>
+              <w:tr>
+                <w:trPr>
+                  <w:divId w:val="1195267189"/>
+                  <w:tblCellSpacing w:w="15" w:type="dxa"/>
+                </w:trPr>
+                <w:tc>
+                  <w:tcPr>
+                    <w:tcW w:w="50" w:type="pct"/>
+                    <w:hideMark/>
+                  </w:tcPr>
+                  <w:p>
+                    <w:pPr>
+                      <w:pStyle w:val="Bibliography"/>
+                      <w:rPr>
+                        <w:noProof/>
+                      </w:rPr>
+                    </w:pPr>
+                    <w:r>
+                      <w:rPr>
+                        <w:noProof/>
+                      </w:rPr>
+                      <w:t xml:space="preserve">[3] </w:t>
+                    </w:r>
+                  </w:p>
+                </w:tc>
+                <w:tc>
+                  <w:tcPr>
+                    <w:tcW w:w="0" w:type="auto"/>
+                    <w:hideMark/>
+                  </w:tcPr>
+                  <w:p>
+                    <w:pPr>
+                      <w:pStyle w:val="Bibliography"/>
+                      <w:rPr>
+                        <w:noProof/>
+                      </w:rPr>
+                    </w:pPr>
+                    <w:r>
+                      <w:rPr>
+                        <w:noProof/>
+                      </w:rPr>
+                      <w:t xml:space="preserve">C. C. a. G. H, “Blobworld: Image Segmentation using Expectation-Maximization and its Application to Image Querying,” </w:t>
+                    </w:r>
+                    <w:r>
+                      <w:rPr>
+                        <w:i/>
+                        <w:iCs/>
+                        <w:noProof/>
+                      </w:rPr>
+                      <w:t xml:space="preserve">IEEE Transactions on Pattern Analysis and Machine Intelligence, </w:t>
+                    </w:r>
+                    <w:r>
+                      <w:rPr>
+                        <w:noProof/>
+                      </w:rPr>
+                      <w:t xml:space="preserve">vol. 24, pp. 1026-1038, 2002. </w:t>
+                    </w:r>
+                  </w:p>
+                </w:tc>
+              </w:tr>
+              <w:tr>
+                <w:trPr>
+                  <w:divId w:val="1195267189"/>
+                  <w:tblCellSpacing w:w="15" w:type="dxa"/>
+                </w:trPr>
+                <w:tc>
+                  <w:tcPr>
+                    <w:tcW w:w="50" w:type="pct"/>
+                    <w:hideMark/>
+                  </w:tcPr>
+                  <w:p>
+                    <w:pPr>
+                      <w:pStyle w:val="Bibliography"/>
+                      <w:rPr>
+                        <w:noProof/>
+                      </w:rPr>
+                    </w:pPr>
+                    <w:r>
+                      <w:rPr>
+                        <w:noProof/>
+                      </w:rPr>
+                      <w:t xml:space="preserve">[4] </w:t>
+                    </w:r>
+                  </w:p>
+                </w:tc>
+                <w:tc>
+                  <w:tcPr>
+                    <w:tcW w:w="0" w:type="auto"/>
+                    <w:hideMark/>
+                  </w:tcPr>
+                  <w:p>
+                    <w:pPr>
+                      <w:pStyle w:val="Bibliography"/>
+                      <w:rPr>
+                        <w:noProof/>
+                      </w:rPr>
+                    </w:pPr>
+                    <w:r>
+                      <w:rPr>
+                        <w:noProof/>
+                      </w:rPr>
+                      <w:t xml:space="preserve">E. E.-D. C. V. P. M. Revlin Abbi, “Analysis of stopping criteria for the EM algorithm in the context of patient grouping according to length of stay,” </w:t>
+                    </w:r>
+                    <w:r>
+                      <w:rPr>
+                        <w:i/>
+                        <w:iCs/>
+                        <w:noProof/>
+                      </w:rPr>
+                      <w:t xml:space="preserve">4th international IEEE Conference Intelligent Systems, </w:t>
+                    </w:r>
+                    <w:r>
+                      <w:rPr>
+                        <w:noProof/>
+                      </w:rPr>
+                      <w:t xml:space="preserve">pp. 3-9, 2008. </w:t>
+                    </w:r>
+                  </w:p>
+                </w:tc>
+              </w:tr>
+            </w:tbl>
+            <w:p>
+              <w:pPr>
+                <w:divId w:val="1195267189"/>
+                <w:rPr>
+                  <w:rFonts w:eastAsia="Times New Roman"/>
+                  <w:noProof/>
+                </w:rPr>
+              </w:pPr>
+            </w:p>
+            <w:p>
+              <w:r>
+                <w:rPr>
+                  <w:b/>
+                  <w:bCs/>
+                  <w:noProof/>
+                </w:rPr>
+                <w:fldChar w:fldCharType="end"/>
+              </w:r>
+            </w:p>
+          </w:sdtContent>
+        </w:sdt>
+      </w:sdtContent>
+    </w:sdt>
+    <w:p>
+      <w:pPr>
+        <w:rPr>
+          <w:rFonts w:eastAsiaTheme="minorEastAsia"/>
+        </w:rPr>
+      </w:pPr>
     </w:p>
     <w:sectPr>
       <w:headerReference w:type="default" r:id="rId14"/>
@@ -2581,6 +3066,14 @@
       <w:color w:val="808080"/>
     </w:rPr>
   </w:style>
+  <w:style w:type="paragraph" w:styleId="Bibliography">
+    <w:name w:val="Bibliography"/>
+    <w:basedOn w:val="Normal"/>
+    <w:next w:val="Normal"/>
+    <w:uiPriority w:val="37"/>
+    <w:unhideWhenUsed/>
+    <w:rsid w:val="00B034D5"/>
+  </w:style>
 </w:styles>
 </file>
 

</xml_diff>